<commit_message>
Sửa sơ đồ activity Giao hàng
</commit_message>
<xml_diff>
--- a/BaoCao_Review/PhanTichNghiepVu/Update/1412564 - Sửa sau Peer Review/UCNV-06-07.docx
+++ b/BaoCao_Review/PhanTichNghiepVu/Update/1412564 - Sửa sau Peer Review/UCNV-06-07.docx
@@ -2445,8 +2445,6 @@
           <w:szCs w:val="26"/>
         </w:rPr>
       </w:pPr>
-      <w:bookmarkStart w:id="0" w:name="_GoBack"/>
-      <w:bookmarkEnd w:id="0"/>
     </w:p>
     <w:p>
       <w:pPr>
@@ -2773,9 +2771,9 @@
               </w:rPr>
               <w:drawing>
                 <wp:inline distT="0" distB="0" distL="0" distR="0">
-                  <wp:extent cx="5088268" cy="4876800"/>
-                  <wp:effectExtent l="0" t="0" r="0" b="0"/>
-                  <wp:docPr id="5" name="Picture 5"/>
+                  <wp:extent cx="5003165" cy="4723130"/>
+                  <wp:effectExtent l="0" t="0" r="6985" b="1270"/>
+                  <wp:docPr id="1" name="Picture 1"/>
                   <wp:cNvGraphicFramePr>
                     <a:graphicFrameLocks xmlns:a="http://schemas.openxmlformats.org/drawingml/2006/main" noChangeAspect="1"/>
                   </wp:cNvGraphicFramePr>
@@ -2783,7 +2781,7 @@
                     <a:graphicData uri="http://schemas.openxmlformats.org/drawingml/2006/picture">
                       <pic:pic xmlns:pic="http://schemas.openxmlformats.org/drawingml/2006/picture">
                         <pic:nvPicPr>
-                          <pic:cNvPr id="5" name="Act_Giao hàng.png"/>
+                          <pic:cNvPr id="1" name="Giao hàng.png"/>
                           <pic:cNvPicPr/>
                         </pic:nvPicPr>
                         <pic:blipFill>
@@ -2801,7 +2799,7 @@
                         <pic:spPr>
                           <a:xfrm>
                             <a:off x="0" y="0"/>
-                            <a:ext cx="5100686" cy="4888702"/>
+                            <a:ext cx="5003165" cy="4723130"/>
                           </a:xfrm>
                           <a:prstGeom prst="rect">
                             <a:avLst/>
@@ -2815,6 +2813,8 @@
             </w:r>
           </w:p>
         </w:tc>
+        <w:bookmarkStart w:id="0" w:name="_GoBack"/>
+        <w:bookmarkEnd w:id="0"/>
       </w:tr>
     </w:tbl>
     <w:p>

</xml_diff>